<commit_message>
update aula3 e 4
</commit_message>
<xml_diff>
--- a/exercicios/aula_003/aula3.docx
+++ b/exercicios/aula_003/aula3.docx
@@ -874,6 +874,14 @@
         </w:rPr>
         <w:t xml:space="preserve"> point</w:t>
       </w:r>
+      <w:r>
+        <w:rPr>
+          <w:rStyle w:val="message-body"/>
+        </w:rPr>
+        <w:t>:</w:t>
+      </w:r>
+      <w:bookmarkStart w:id="0" w:name="_GoBack"/>
+      <w:bookmarkEnd w:id="0"/>
     </w:p>
     <w:p>
       <w:pPr>
@@ -888,6 +896,13 @@
           <w:lang w:val="en-US"/>
         </w:rPr>
         <w:t>&lt;form action=</w:t>
+      </w:r>
+      <w:r>
+        <w:rPr>
+          <w:rStyle w:val="message-body"/>
+          <w:lang w:val="en-US"/>
+        </w:rPr>
+        <w:t>”</w:t>
       </w:r>
       <w:hyperlink r:id="rId8" w:history="1">
         <w:r>
@@ -926,6 +941,13 @@
           <w:rStyle w:val="message-body"/>
           <w:lang w:val="en-US"/>
         </w:rPr>
+        <w:t>”</w:t>
+      </w:r>
+      <w:r>
+        <w:rPr>
+          <w:rStyle w:val="message-body"/>
+          <w:lang w:val="en-US"/>
+        </w:rPr>
         <w:t xml:space="preserve"> method=”post”&gt;</w:t>
       </w:r>
     </w:p>
@@ -1098,48 +1120,127 @@
       <w:pPr>
         <w:rPr>
           <w:rStyle w:val="message-body"/>
-        </w:rPr>
-      </w:pPr>
+          <w:b/>
+          <w:u w:val="single"/>
+        </w:rPr>
+      </w:pPr>
+      <w:r>
+        <w:rPr>
+          <w:rStyle w:val="message-body"/>
+          <w:b/>
+          <w:u w:val="single"/>
+        </w:rPr>
+        <w:t>Servidor</w:t>
+      </w:r>
+    </w:p>
+    <w:p>
+      <w:pPr>
+        <w:rPr>
+          <w:rStyle w:val="message-body"/>
+        </w:rPr>
+      </w:pPr>
+    </w:p>
+    <w:p>
+      <w:pPr>
+        <w:rPr>
+          <w:rStyle w:val="message-body"/>
+        </w:rPr>
+      </w:pPr>
+      <w:r>
+        <w:rPr>
+          <w:rStyle w:val="message-body"/>
+        </w:rPr>
+        <w:t>Comando no node:</w:t>
+      </w:r>
+    </w:p>
+    <w:p>
+      <w:pPr>
+        <w:rPr>
+          <w:rStyle w:val="message-body"/>
+        </w:rPr>
+      </w:pPr>
+      <w:r>
+        <w:rPr>
+          <w:rStyle w:val="message-body"/>
+        </w:rPr>
+        <w:t xml:space="preserve"> </w:t>
+      </w:r>
+      <w:proofErr w:type="spellStart"/>
       <w:proofErr w:type="gramStart"/>
       <w:r>
         <w:rPr>
           <w:rStyle w:val="message-body"/>
         </w:rPr>
-        <w:t>servidor</w:t>
-      </w:r>
+        <w:t>json</w:t>
+      </w:r>
+      <w:proofErr w:type="spellEnd"/>
       <w:proofErr w:type="gramEnd"/>
-    </w:p>
-    <w:p>
-      <w:pPr>
-        <w:rPr>
-          <w:rStyle w:val="message-body"/>
-        </w:rPr>
-      </w:pPr>
-    </w:p>
-    <w:p>
-      <w:pPr>
-        <w:rPr>
-          <w:rStyle w:val="message-body"/>
-        </w:rPr>
-      </w:pPr>
-      <w:r>
-        <w:rPr>
-          <w:rStyle w:val="message-body"/>
-        </w:rPr>
-        <w:t>Comando no node:</w:t>
-      </w:r>
-    </w:p>
-    <w:p>
-      <w:pPr>
-        <w:rPr>
-          <w:rStyle w:val="message-body"/>
-        </w:rPr>
-      </w:pPr>
-      <w:r>
-        <w:rPr>
-          <w:rStyle w:val="message-body"/>
-        </w:rPr>
-        <w:t xml:space="preserve"> </w:t>
+      <w:r>
+        <w:rPr>
+          <w:rStyle w:val="message-body"/>
+        </w:rPr>
+        <w:t xml:space="preserve">-server </w:t>
+      </w:r>
+      <w:proofErr w:type="spellStart"/>
+      <w:r>
+        <w:rPr>
+          <w:rStyle w:val="message-body"/>
+        </w:rPr>
+        <w:t>db.json</w:t>
+      </w:r>
+      <w:proofErr w:type="spellEnd"/>
+    </w:p>
+    <w:p>
+      <w:pPr>
+        <w:rPr>
+          <w:rStyle w:val="message-body"/>
+        </w:rPr>
+      </w:pPr>
+      <w:r>
+        <w:rPr>
+          <w:rStyle w:val="message-body"/>
+        </w:rPr>
+        <w:t xml:space="preserve">Depois do servidor colocamos o nome que </w:t>
+      </w:r>
+      <w:r>
+        <w:rPr>
+          <w:rStyle w:val="message-body"/>
+        </w:rPr>
+        <w:t xml:space="preserve">está no nosso arquivo </w:t>
+      </w:r>
+      <w:proofErr w:type="spellStart"/>
+      <w:r>
+        <w:rPr>
+          <w:rStyle w:val="message-body"/>
+        </w:rPr>
+        <w:t>db.json</w:t>
+      </w:r>
+      <w:proofErr w:type="spellEnd"/>
+    </w:p>
+    <w:p>
+      <w:pPr>
+        <w:rPr>
+          <w:rStyle w:val="message-body"/>
+        </w:rPr>
+      </w:pPr>
+      <w:r>
+        <w:rPr>
+          <w:rStyle w:val="message-body"/>
+        </w:rPr>
+        <w:t>{</w:t>
+      </w:r>
+    </w:p>
+    <w:p>
+      <w:pPr>
+        <w:rPr>
+          <w:rStyle w:val="message-body"/>
+        </w:rPr>
+      </w:pPr>
+      <w:r>
+        <w:rPr>
+          <w:rStyle w:val="message-body"/>
+        </w:rPr>
+        <w:t>“</w:t>
       </w:r>
       <w:proofErr w:type="spellStart"/>
       <w:proofErr w:type="gramStart"/>
@@ -1147,7 +1248,7 @@
         <w:rPr>
           <w:rStyle w:val="message-body"/>
         </w:rPr>
-        <w:t>json</w:t>
+        <w:t>form</w:t>
       </w:r>
       <w:proofErr w:type="spellEnd"/>
       <w:proofErr w:type="gramEnd"/>
@@ -1155,56 +1256,6 @@
         <w:rPr>
           <w:rStyle w:val="message-body"/>
         </w:rPr>
-        <w:t xml:space="preserve">-server </w:t>
-      </w:r>
-      <w:proofErr w:type="spellStart"/>
-      <w:r>
-        <w:rPr>
-          <w:rStyle w:val="message-body"/>
-        </w:rPr>
-        <w:t>db.json</w:t>
-      </w:r>
-      <w:proofErr w:type="spellEnd"/>
-    </w:p>
-    <w:p>
-      <w:pPr>
-        <w:rPr>
-          <w:rStyle w:val="message-body"/>
-        </w:rPr>
-      </w:pPr>
-      <w:r>
-        <w:rPr>
-          <w:rStyle w:val="message-body"/>
-        </w:rPr>
-        <w:t xml:space="preserve">Depois do servidor colocamos o nome que </w:t>
-      </w:r>
-    </w:p>
-    <w:p>
-      <w:pPr>
-        <w:rPr>
-          <w:rStyle w:val="message-body"/>
-        </w:rPr>
-      </w:pPr>
-      <w:r>
-        <w:rPr>
-          <w:rStyle w:val="message-body"/>
-        </w:rPr>
-        <w:t>“</w:t>
-      </w:r>
-      <w:proofErr w:type="spellStart"/>
-      <w:proofErr w:type="gramStart"/>
-      <w:r>
-        <w:rPr>
-          <w:rStyle w:val="message-body"/>
-        </w:rPr>
-        <w:t>form</w:t>
-      </w:r>
-      <w:proofErr w:type="spellEnd"/>
-      <w:proofErr w:type="gramEnd"/>
-      <w:r>
-        <w:rPr>
-          <w:rStyle w:val="message-body"/>
-        </w:rPr>
         <w:t>”: [</w:t>
       </w:r>
     </w:p>
@@ -1219,6 +1270,19 @@
           <w:rStyle w:val="message-body"/>
         </w:rPr>
         <w:t>]</w:t>
+      </w:r>
+    </w:p>
+    <w:p>
+      <w:pPr>
+        <w:rPr>
+          <w:rStyle w:val="message-body"/>
+        </w:rPr>
+      </w:pPr>
+      <w:r>
+        <w:rPr>
+          <w:rStyle w:val="message-body"/>
+        </w:rPr>
+        <w:t>}</w:t>
       </w:r>
     </w:p>
     <w:p/>
@@ -1618,7 +1682,6 @@
           <w:sz w:val="36"/>
           <w:lang w:val="en-US"/>
         </w:rPr>
-        <w:lastRenderedPageBreak/>
         <w:t xml:space="preserve">### Input text + label + for + </w:t>
       </w:r>
       <w:proofErr w:type="spellStart"/>
@@ -1945,6 +2008,7 @@
         <w:rPr>
           <w:lang w:val="en-US"/>
         </w:rPr>
+        <w:lastRenderedPageBreak/>
         <w:t xml:space="preserve">      &lt;label for="text"&gt;</w:t>
       </w:r>
       <w:proofErr w:type="spellStart"/>
@@ -1980,20 +2044,747 @@
         <w:rPr>
           <w:lang w:val="en-US"/>
         </w:rPr>
+        <w:t xml:space="preserve">      &lt;input type="text" id="text" name="text" /&gt;</w:t>
+      </w:r>
+    </w:p>
+    <w:p>
+      <w:pPr>
+        <w:rPr>
+          <w:lang w:val="en-US"/>
+        </w:rPr>
+      </w:pPr>
+      <w:r>
+        <w:rPr>
+          <w:lang w:val="en-US"/>
+        </w:rPr>
+        <w:t xml:space="preserve">    &lt;/div&gt;</w:t>
+      </w:r>
+    </w:p>
+    <w:p>
+      <w:pPr>
+        <w:rPr>
+          <w:lang w:val="en-US"/>
+        </w:rPr>
+      </w:pPr>
+      <w:r>
+        <w:rPr>
+          <w:lang w:val="en-US"/>
+        </w:rPr>
+        <w:t xml:space="preserve">    &lt;</w:t>
+      </w:r>
+      <w:proofErr w:type="gramStart"/>
+      <w:r>
+        <w:rPr>
+          <w:lang w:val="en-US"/>
+        </w:rPr>
+        <w:t>div</w:t>
+      </w:r>
+      <w:proofErr w:type="gramEnd"/>
+      <w:r>
+        <w:rPr>
+          <w:lang w:val="en-US"/>
+        </w:rPr>
+        <w:t>&gt;</w:t>
+      </w:r>
+    </w:p>
+    <w:p>
+      <w:pPr>
+        <w:rPr>
+          <w:lang w:val="en-US"/>
+        </w:rPr>
+      </w:pPr>
+      <w:r>
+        <w:rPr>
+          <w:lang w:val="en-US"/>
+        </w:rPr>
+        <w:t xml:space="preserve">      &lt;label for="password"&gt;</w:t>
+      </w:r>
+      <w:proofErr w:type="spellStart"/>
+      <w:proofErr w:type="gramStart"/>
+      <w:r>
+        <w:rPr>
+          <w:lang w:val="en-US"/>
+        </w:rPr>
+        <w:t>Senha</w:t>
+      </w:r>
+      <w:proofErr w:type="spellEnd"/>
+      <w:r>
+        <w:rPr>
+          <w:lang w:val="en-US"/>
+        </w:rPr>
+        <w:t>:</w:t>
+      </w:r>
+      <w:proofErr w:type="gramEnd"/>
+      <w:r>
+        <w:rPr>
+          <w:lang w:val="en-US"/>
+        </w:rPr>
+        <w:t>&lt;/label&gt;</w:t>
+      </w:r>
+    </w:p>
+    <w:p>
+      <w:pPr>
+        <w:rPr>
+          <w:lang w:val="en-US"/>
+        </w:rPr>
+      </w:pPr>
+      <w:r>
+        <w:rPr>
+          <w:lang w:val="en-US"/>
+        </w:rPr>
+        <w:t xml:space="preserve">      &lt;input type="password" id="password" name="password" /&gt;</w:t>
+      </w:r>
+    </w:p>
+    <w:p>
+      <w:pPr>
+        <w:rPr>
+          <w:lang w:val="en-US"/>
+        </w:rPr>
+      </w:pPr>
+      <w:r>
+        <w:rPr>
+          <w:lang w:val="en-US"/>
+        </w:rPr>
+        <w:t xml:space="preserve">    &lt;/div&gt;</w:t>
+      </w:r>
+    </w:p>
+    <w:p>
+      <w:pPr>
+        <w:rPr>
+          <w:lang w:val="en-US"/>
+        </w:rPr>
+      </w:pPr>
+      <w:r>
+        <w:rPr>
+          <w:lang w:val="en-US"/>
+        </w:rPr>
+        <w:t xml:space="preserve">    &lt;</w:t>
+      </w:r>
+      <w:proofErr w:type="gramStart"/>
+      <w:r>
+        <w:rPr>
+          <w:lang w:val="en-US"/>
+        </w:rPr>
+        <w:t>div</w:t>
+      </w:r>
+      <w:proofErr w:type="gramEnd"/>
+      <w:r>
+        <w:rPr>
+          <w:lang w:val="en-US"/>
+        </w:rPr>
+        <w:t>&gt;</w:t>
+      </w:r>
+    </w:p>
+    <w:p>
+      <w:pPr>
+        <w:rPr>
+          <w:lang w:val="en-US"/>
+        </w:rPr>
+      </w:pPr>
+      <w:r>
+        <w:rPr>
+          <w:lang w:val="en-US"/>
+        </w:rPr>
+        <w:t xml:space="preserve">      &lt;label for="email"&gt;</w:t>
+      </w:r>
+      <w:proofErr w:type="gramStart"/>
+      <w:r>
+        <w:rPr>
+          <w:lang w:val="en-US"/>
+        </w:rPr>
+        <w:t>Email:</w:t>
+      </w:r>
+      <w:proofErr w:type="gramEnd"/>
+      <w:r>
+        <w:rPr>
+          <w:lang w:val="en-US"/>
+        </w:rPr>
+        <w:t>&lt;/label&gt;</w:t>
+      </w:r>
+    </w:p>
+    <w:p>
+      <w:pPr>
+        <w:rPr>
+          <w:lang w:val="en-US"/>
+        </w:rPr>
+      </w:pPr>
+      <w:r>
+        <w:rPr>
+          <w:lang w:val="en-US"/>
+        </w:rPr>
+        <w:t xml:space="preserve">      &lt;input type="email" id="email" name="email" /&gt;</w:t>
+      </w:r>
+    </w:p>
+    <w:p>
+      <w:pPr>
+        <w:rPr>
+          <w:lang w:val="en-US"/>
+        </w:rPr>
+      </w:pPr>
+      <w:r>
+        <w:rPr>
+          <w:lang w:val="en-US"/>
+        </w:rPr>
+        <w:t xml:space="preserve">    &lt;/div&gt;</w:t>
+      </w:r>
+    </w:p>
+    <w:p>
+      <w:pPr>
+        <w:rPr>
+          <w:lang w:val="en-US"/>
+        </w:rPr>
+      </w:pPr>
+      <w:r>
+        <w:rPr>
+          <w:lang w:val="en-US"/>
+        </w:rPr>
+        <w:t xml:space="preserve">    &lt;</w:t>
+      </w:r>
+      <w:proofErr w:type="gramStart"/>
+      <w:r>
+        <w:rPr>
+          <w:lang w:val="en-US"/>
+        </w:rPr>
+        <w:t>div</w:t>
+      </w:r>
+      <w:proofErr w:type="gramEnd"/>
+      <w:r>
+        <w:rPr>
+          <w:lang w:val="en-US"/>
+        </w:rPr>
+        <w:t>&gt;</w:t>
+      </w:r>
+    </w:p>
+    <w:p>
+      <w:pPr>
+        <w:rPr>
+          <w:lang w:val="en-US"/>
+        </w:rPr>
+      </w:pPr>
+      <w:r>
+        <w:rPr>
+          <w:lang w:val="en-US"/>
+        </w:rPr>
+        <w:t xml:space="preserve">      &lt;label for="number"&gt;</w:t>
+      </w:r>
+      <w:proofErr w:type="spellStart"/>
+      <w:proofErr w:type="gramStart"/>
+      <w:r>
+        <w:rPr>
+          <w:lang w:val="en-US"/>
+        </w:rPr>
+        <w:t>Número</w:t>
+      </w:r>
+      <w:proofErr w:type="spellEnd"/>
+      <w:r>
+        <w:rPr>
+          <w:lang w:val="en-US"/>
+        </w:rPr>
+        <w:t>:</w:t>
+      </w:r>
+      <w:proofErr w:type="gramEnd"/>
+      <w:r>
+        <w:rPr>
+          <w:lang w:val="en-US"/>
+        </w:rPr>
+        <w:t>&lt;/label&gt;</w:t>
+      </w:r>
+    </w:p>
+    <w:p>
+      <w:pPr>
+        <w:rPr>
+          <w:lang w:val="en-US"/>
+        </w:rPr>
+      </w:pPr>
+      <w:r>
+        <w:rPr>
+          <w:lang w:val="en-US"/>
+        </w:rPr>
+        <w:t xml:space="preserve">      &lt;input type="number" id="number" name="number" /&gt;</w:t>
+      </w:r>
+    </w:p>
+    <w:p>
+      <w:pPr>
+        <w:rPr>
+          <w:lang w:val="en-US"/>
+        </w:rPr>
+      </w:pPr>
+      <w:r>
+        <w:rPr>
+          <w:lang w:val="en-US"/>
+        </w:rPr>
+        <w:t xml:space="preserve">    &lt;/div&gt;</w:t>
+      </w:r>
+    </w:p>
+    <w:p>
+      <w:pPr>
+        <w:rPr>
+          <w:lang w:val="en-US"/>
+        </w:rPr>
+      </w:pPr>
+      <w:r>
+        <w:rPr>
+          <w:lang w:val="en-US"/>
+        </w:rPr>
+        <w:t xml:space="preserve">    &lt;</w:t>
+      </w:r>
+      <w:proofErr w:type="gramStart"/>
+      <w:r>
+        <w:rPr>
+          <w:lang w:val="en-US"/>
+        </w:rPr>
+        <w:t>div</w:t>
+      </w:r>
+      <w:proofErr w:type="gramEnd"/>
+      <w:r>
+        <w:rPr>
+          <w:lang w:val="en-US"/>
+        </w:rPr>
+        <w:t>&gt;</w:t>
+      </w:r>
+    </w:p>
+    <w:p>
+      <w:pPr>
+        <w:rPr>
+          <w:lang w:val="en-US"/>
+        </w:rPr>
+      </w:pPr>
+      <w:r>
+        <w:rPr>
+          <w:lang w:val="en-US"/>
+        </w:rPr>
+        <w:t xml:space="preserve">      &lt;label for="</w:t>
+      </w:r>
+      <w:proofErr w:type="spellStart"/>
+      <w:r>
+        <w:rPr>
+          <w:lang w:val="en-US"/>
+        </w:rPr>
+        <w:t>tel</w:t>
+      </w:r>
+      <w:proofErr w:type="spellEnd"/>
+      <w:r>
+        <w:rPr>
+          <w:lang w:val="en-US"/>
+        </w:rPr>
+        <w:t>"&gt;</w:t>
+      </w:r>
+      <w:proofErr w:type="spellStart"/>
+      <w:proofErr w:type="gramStart"/>
+      <w:r>
+        <w:rPr>
+          <w:lang w:val="en-US"/>
+        </w:rPr>
+        <w:t>Telefone</w:t>
+      </w:r>
+      <w:proofErr w:type="spellEnd"/>
+      <w:r>
+        <w:rPr>
+          <w:lang w:val="en-US"/>
+        </w:rPr>
+        <w:t>:</w:t>
+      </w:r>
+      <w:proofErr w:type="gramEnd"/>
+      <w:r>
+        <w:rPr>
+          <w:lang w:val="en-US"/>
+        </w:rPr>
+        <w:t>&lt;/label&gt;</w:t>
+      </w:r>
+    </w:p>
+    <w:p>
+      <w:pPr>
+        <w:rPr>
+          <w:lang w:val="en-US"/>
+        </w:rPr>
+      </w:pPr>
+      <w:r>
+        <w:rPr>
+          <w:lang w:val="en-US"/>
+        </w:rPr>
+        <w:t xml:space="preserve">      &lt;input type="</w:t>
+      </w:r>
+      <w:proofErr w:type="spellStart"/>
+      <w:r>
+        <w:rPr>
+          <w:lang w:val="en-US"/>
+        </w:rPr>
+        <w:t>tel</w:t>
+      </w:r>
+      <w:proofErr w:type="spellEnd"/>
+      <w:r>
+        <w:rPr>
+          <w:lang w:val="en-US"/>
+        </w:rPr>
+        <w:t>" id="</w:t>
+      </w:r>
+      <w:proofErr w:type="spellStart"/>
+      <w:r>
+        <w:rPr>
+          <w:lang w:val="en-US"/>
+        </w:rPr>
+        <w:t>tel</w:t>
+      </w:r>
+      <w:proofErr w:type="spellEnd"/>
+      <w:r>
+        <w:rPr>
+          <w:lang w:val="en-US"/>
+        </w:rPr>
+        <w:t>" name="</w:t>
+      </w:r>
+      <w:proofErr w:type="spellStart"/>
+      <w:r>
+        <w:rPr>
+          <w:lang w:val="en-US"/>
+        </w:rPr>
+        <w:t>tel</w:t>
+      </w:r>
+      <w:proofErr w:type="spellEnd"/>
+      <w:r>
+        <w:rPr>
+          <w:lang w:val="en-US"/>
+        </w:rPr>
+        <w:t>" placeholder="(12)12345-6789" pattern="[0-9</w:t>
+      </w:r>
+      <w:proofErr w:type="gramStart"/>
+      <w:r>
+        <w:rPr>
+          <w:lang w:val="en-US"/>
+        </w:rPr>
+        <w:t>]{</w:t>
+      </w:r>
+      <w:proofErr w:type="gramEnd"/>
+      <w:r>
+        <w:rPr>
+          <w:lang w:val="en-US"/>
+        </w:rPr>
+        <w:t>2}[0-9]{5}-[0-9]{4}" /&gt;</w:t>
+      </w:r>
+    </w:p>
+    <w:p>
+      <w:pPr>
+        <w:rPr>
+          <w:lang w:val="en-US"/>
+        </w:rPr>
+      </w:pPr>
+      <w:r>
+        <w:rPr>
+          <w:lang w:val="en-US"/>
+        </w:rPr>
+        <w:t xml:space="preserve">    &lt;/div&gt;</w:t>
+      </w:r>
+    </w:p>
+    <w:p>
+      <w:pPr>
+        <w:rPr>
+          <w:lang w:val="en-US"/>
+        </w:rPr>
+      </w:pPr>
+      <w:r>
+        <w:rPr>
+          <w:lang w:val="en-US"/>
+        </w:rPr>
+        <w:t xml:space="preserve">    &lt;</w:t>
+      </w:r>
+      <w:proofErr w:type="gramStart"/>
+      <w:r>
+        <w:rPr>
+          <w:lang w:val="en-US"/>
+        </w:rPr>
+        <w:t>div</w:t>
+      </w:r>
+      <w:proofErr w:type="gramEnd"/>
+      <w:r>
+        <w:rPr>
+          <w:lang w:val="en-US"/>
+        </w:rPr>
+        <w:t>&gt;</w:t>
+      </w:r>
+    </w:p>
+    <w:p>
+      <w:pPr>
+        <w:rPr>
+          <w:lang w:val="en-US"/>
+        </w:rPr>
+      </w:pPr>
+      <w:r>
+        <w:rPr>
+          <w:lang w:val="en-US"/>
+        </w:rPr>
+        <w:t xml:space="preserve">      &lt;label for="date"&gt;</w:t>
+      </w:r>
+      <w:proofErr w:type="gramStart"/>
+      <w:r>
+        <w:rPr>
+          <w:lang w:val="en-US"/>
+        </w:rPr>
+        <w:t>Data:</w:t>
+      </w:r>
+      <w:proofErr w:type="gramEnd"/>
+      <w:r>
+        <w:rPr>
+          <w:lang w:val="en-US"/>
+        </w:rPr>
+        <w:t>&lt;/label&gt;</w:t>
+      </w:r>
+    </w:p>
+    <w:p>
+      <w:pPr>
+        <w:rPr>
+          <w:lang w:val="en-US"/>
+        </w:rPr>
+      </w:pPr>
+      <w:r>
+        <w:rPr>
+          <w:lang w:val="en-US"/>
+        </w:rPr>
+        <w:t xml:space="preserve">      &lt;input type="date" id="date" name="date" /&gt;</w:t>
+      </w:r>
+    </w:p>
+    <w:p>
+      <w:pPr>
+        <w:rPr>
+          <w:lang w:val="en-US"/>
+        </w:rPr>
+      </w:pPr>
+      <w:r>
+        <w:rPr>
+          <w:lang w:val="en-US"/>
+        </w:rPr>
+        <w:t xml:space="preserve">    &lt;/div&gt;</w:t>
+      </w:r>
+    </w:p>
+    <w:p>
+      <w:pPr>
+        <w:rPr>
+          <w:lang w:val="en-US"/>
+        </w:rPr>
+      </w:pPr>
+      <w:r>
+        <w:rPr>
+          <w:lang w:val="en-US"/>
+        </w:rPr>
+        <w:t xml:space="preserve">    &lt;</w:t>
+      </w:r>
+      <w:proofErr w:type="gramStart"/>
+      <w:r>
+        <w:rPr>
+          <w:lang w:val="en-US"/>
+        </w:rPr>
+        <w:t>div</w:t>
+      </w:r>
+      <w:proofErr w:type="gramEnd"/>
+      <w:r>
+        <w:rPr>
+          <w:lang w:val="en-US"/>
+        </w:rPr>
+        <w:t>&gt;</w:t>
+      </w:r>
+    </w:p>
+    <w:p>
+      <w:pPr>
+        <w:rPr>
+          <w:lang w:val="en-US"/>
+        </w:rPr>
+      </w:pPr>
+      <w:r>
+        <w:rPr>
+          <w:lang w:val="en-US"/>
+        </w:rPr>
+        <w:t xml:space="preserve">      &lt;label for="checkbox"&gt;</w:t>
+      </w:r>
+      <w:proofErr w:type="gramStart"/>
+      <w:r>
+        <w:rPr>
+          <w:lang w:val="en-US"/>
+        </w:rPr>
+        <w:t>Checkbox:</w:t>
+      </w:r>
+      <w:proofErr w:type="gramEnd"/>
+      <w:r>
+        <w:rPr>
+          <w:lang w:val="en-US"/>
+        </w:rPr>
+        <w:t>&lt;/label&gt;</w:t>
+      </w:r>
+    </w:p>
+    <w:p>
+      <w:pPr>
+        <w:rPr>
+          <w:lang w:val="en-US"/>
+        </w:rPr>
+      </w:pPr>
+      <w:r>
+        <w:rPr>
+          <w:lang w:val="en-US"/>
+        </w:rPr>
+        <w:t xml:space="preserve">      &lt;input type="checkbox" id="checkbox" name="checkbox" /&gt;</w:t>
+      </w:r>
+    </w:p>
+    <w:p>
+      <w:pPr>
+        <w:rPr>
+          <w:lang w:val="en-US"/>
+        </w:rPr>
+      </w:pPr>
+      <w:r>
+        <w:rPr>
+          <w:lang w:val="en-US"/>
+        </w:rPr>
+        <w:t xml:space="preserve">    &lt;/div&gt;</w:t>
+      </w:r>
+    </w:p>
+    <w:p>
+      <w:pPr>
+        <w:rPr>
+          <w:lang w:val="en-US"/>
+        </w:rPr>
+      </w:pPr>
+      <w:r>
+        <w:rPr>
+          <w:lang w:val="en-US"/>
+        </w:rPr>
+        <w:t xml:space="preserve">    &lt;</w:t>
+      </w:r>
+      <w:proofErr w:type="gramStart"/>
+      <w:r>
+        <w:rPr>
+          <w:lang w:val="en-US"/>
+        </w:rPr>
+        <w:t>div</w:t>
+      </w:r>
+      <w:proofErr w:type="gramEnd"/>
+      <w:r>
+        <w:rPr>
+          <w:lang w:val="en-US"/>
+        </w:rPr>
+        <w:t>&gt;</w:t>
+      </w:r>
+    </w:p>
+    <w:p>
+      <w:pPr>
+        <w:rPr>
+          <w:lang w:val="en-US"/>
+        </w:rPr>
+      </w:pPr>
+      <w:r>
+        <w:rPr>
+          <w:lang w:val="en-US"/>
+        </w:rPr>
+        <w:t xml:space="preserve">      &lt;label for="radio"&gt;</w:t>
+      </w:r>
+      <w:proofErr w:type="gramStart"/>
+      <w:r>
+        <w:rPr>
+          <w:lang w:val="en-US"/>
+        </w:rPr>
+        <w:t>Radio:</w:t>
+      </w:r>
+      <w:proofErr w:type="gramEnd"/>
+      <w:r>
+        <w:rPr>
+          <w:lang w:val="en-US"/>
+        </w:rPr>
+        <w:t>&lt;/label&gt;</w:t>
+      </w:r>
+    </w:p>
+    <w:p>
+      <w:pPr>
+        <w:rPr>
+          <w:lang w:val="en-US"/>
+        </w:rPr>
+      </w:pPr>
+      <w:r>
+        <w:rPr>
+          <w:lang w:val="en-US"/>
+        </w:rPr>
+        <w:t xml:space="preserve">      &lt;input type="radio" id="radio" name="radio" /&gt;</w:t>
+      </w:r>
+    </w:p>
+    <w:p>
+      <w:r>
+        <w:rPr>
+          <w:lang w:val="en-US"/>
+        </w:rPr>
+        <w:t xml:space="preserve">    </w:t>
+      </w:r>
+      <w:r>
+        <w:t>&lt;/</w:t>
+      </w:r>
+      <w:proofErr w:type="spellStart"/>
+      <w:r>
+        <w:t>div</w:t>
+      </w:r>
+      <w:proofErr w:type="spellEnd"/>
+      <w:r>
+        <w:t>&gt;</w:t>
+      </w:r>
+    </w:p>
+    <w:p>
+      <w:r>
+        <w:t xml:space="preserve">    &lt;</w:t>
+      </w:r>
+      <w:proofErr w:type="spellStart"/>
+      <w:proofErr w:type="gramStart"/>
+      <w:r>
+        <w:t>div</w:t>
+      </w:r>
+      <w:proofErr w:type="spellEnd"/>
+      <w:proofErr w:type="gramEnd"/>
+      <w:r>
+        <w:t>&gt;</w:t>
+      </w:r>
+    </w:p>
+    <w:p>
+      <w:r>
+        <w:t xml:space="preserve">      &lt;</w:t>
+      </w:r>
+      <w:proofErr w:type="spellStart"/>
+      <w:proofErr w:type="gramStart"/>
+      <w:r>
+        <w:t>label</w:t>
+      </w:r>
+      <w:proofErr w:type="spellEnd"/>
+      <w:proofErr w:type="gramEnd"/>
+      <w:r>
+        <w:t xml:space="preserve"> for="file"&gt;Arquivo:&lt;/</w:t>
+      </w:r>
+      <w:proofErr w:type="spellStart"/>
+      <w:r>
+        <w:t>label</w:t>
+      </w:r>
+      <w:proofErr w:type="spellEnd"/>
+      <w:r>
+        <w:t>&gt;</w:t>
+      </w:r>
+    </w:p>
+    <w:p>
+      <w:pPr>
+        <w:rPr>
+          <w:lang w:val="en-US"/>
+        </w:rPr>
+      </w:pPr>
+      <w:r>
+        <w:t xml:space="preserve">      </w:t>
+      </w:r>
+      <w:r>
+        <w:rPr>
+          <w:lang w:val="en-US"/>
+        </w:rPr>
+        <w:t>&lt;input type="file" id="file" name="file" /&gt;</w:t>
+      </w:r>
+    </w:p>
+    <w:p>
+      <w:pPr>
+        <w:rPr>
+          <w:lang w:val="en-US"/>
+        </w:rPr>
+      </w:pPr>
+      <w:r>
+        <w:rPr>
+          <w:lang w:val="en-US"/>
+        </w:rPr>
         <w:lastRenderedPageBreak/>
-        <w:t xml:space="preserve">      &lt;input type="text" id="text" name="text" /&gt;</w:t>
-      </w:r>
-    </w:p>
-    <w:p>
-      <w:pPr>
-        <w:rPr>
-          <w:lang w:val="en-US"/>
-        </w:rPr>
-      </w:pPr>
-      <w:r>
-        <w:rPr>
-          <w:lang w:val="en-US"/>
-        </w:rPr>
         <w:t xml:space="preserve">    &lt;/div&gt;</w:t>
       </w:r>
     </w:p>
@@ -2034,7 +2825,7 @@
         <w:rPr>
           <w:lang w:val="en-US"/>
         </w:rPr>
-        <w:t xml:space="preserve">      &lt;label for="password"&gt;</w:t>
+        <w:t xml:space="preserve">      &lt;label for="range"&gt;</w:t>
       </w:r>
       <w:proofErr w:type="spellStart"/>
       <w:proofErr w:type="gramStart"/>
@@ -2042,7 +2833,7 @@
         <w:rPr>
           <w:lang w:val="en-US"/>
         </w:rPr>
-        <w:t>Senha</w:t>
+        <w:t>Intervalo</w:t>
       </w:r>
       <w:proofErr w:type="spellEnd"/>
       <w:r>
@@ -2069,7 +2860,7 @@
         <w:rPr>
           <w:lang w:val="en-US"/>
         </w:rPr>
-        <w:t xml:space="preserve">      &lt;input type="password" id="password" name="password" /&gt;</w:t>
+        <w:t xml:space="preserve">      &lt;input type="range" id="range" name="range" /&gt;</w:t>
       </w:r>
     </w:p>
     <w:p>
@@ -2122,14 +2913,22 @@
         <w:rPr>
           <w:lang w:val="en-US"/>
         </w:rPr>
-        <w:t xml:space="preserve">      &lt;label for="email"&gt;</w:t>
-      </w:r>
+        <w:t xml:space="preserve">      &lt;label for="color"&gt;</w:t>
+      </w:r>
+      <w:proofErr w:type="spellStart"/>
       <w:proofErr w:type="gramStart"/>
       <w:r>
         <w:rPr>
           <w:lang w:val="en-US"/>
         </w:rPr>
-        <w:t>Email:</w:t>
+        <w:t>Cor</w:t>
+      </w:r>
+      <w:proofErr w:type="spellEnd"/>
+      <w:r>
+        <w:rPr>
+          <w:lang w:val="en-US"/>
+        </w:rPr>
+        <w:t>:</w:t>
       </w:r>
       <w:proofErr w:type="gramEnd"/>
       <w:r>
@@ -2149,7 +2948,7 @@
         <w:rPr>
           <w:lang w:val="en-US"/>
         </w:rPr>
-        <w:t xml:space="preserve">      &lt;input type="email" id="email" name="email" /&gt;</w:t>
+        <w:t xml:space="preserve">      &lt;input type="color" id="color" name="color" /&gt;</w:t>
       </w:r>
     </w:p>
     <w:p>
@@ -2202,743 +3001,6 @@
         <w:rPr>
           <w:lang w:val="en-US"/>
         </w:rPr>
-        <w:t xml:space="preserve">      &lt;label for="number"&gt;</w:t>
-      </w:r>
-      <w:proofErr w:type="spellStart"/>
-      <w:proofErr w:type="gramStart"/>
-      <w:r>
-        <w:rPr>
-          <w:lang w:val="en-US"/>
-        </w:rPr>
-        <w:t>Número</w:t>
-      </w:r>
-      <w:proofErr w:type="spellEnd"/>
-      <w:r>
-        <w:rPr>
-          <w:lang w:val="en-US"/>
-        </w:rPr>
-        <w:t>:</w:t>
-      </w:r>
-      <w:proofErr w:type="gramEnd"/>
-      <w:r>
-        <w:rPr>
-          <w:lang w:val="en-US"/>
-        </w:rPr>
-        <w:t>&lt;/label&gt;</w:t>
-      </w:r>
-    </w:p>
-    <w:p>
-      <w:pPr>
-        <w:rPr>
-          <w:lang w:val="en-US"/>
-        </w:rPr>
-      </w:pPr>
-      <w:r>
-        <w:rPr>
-          <w:lang w:val="en-US"/>
-        </w:rPr>
-        <w:t xml:space="preserve">      &lt;input type="number" id="number" name="number" /&gt;</w:t>
-      </w:r>
-    </w:p>
-    <w:p>
-      <w:pPr>
-        <w:rPr>
-          <w:lang w:val="en-US"/>
-        </w:rPr>
-      </w:pPr>
-      <w:r>
-        <w:rPr>
-          <w:lang w:val="en-US"/>
-        </w:rPr>
-        <w:t xml:space="preserve">    &lt;/div&gt;</w:t>
-      </w:r>
-    </w:p>
-    <w:p>
-      <w:pPr>
-        <w:rPr>
-          <w:lang w:val="en-US"/>
-        </w:rPr>
-      </w:pPr>
-      <w:r>
-        <w:rPr>
-          <w:lang w:val="en-US"/>
-        </w:rPr>
-        <w:t xml:space="preserve">    &lt;</w:t>
-      </w:r>
-      <w:proofErr w:type="gramStart"/>
-      <w:r>
-        <w:rPr>
-          <w:lang w:val="en-US"/>
-        </w:rPr>
-        <w:t>div</w:t>
-      </w:r>
-      <w:proofErr w:type="gramEnd"/>
-      <w:r>
-        <w:rPr>
-          <w:lang w:val="en-US"/>
-        </w:rPr>
-        <w:t>&gt;</w:t>
-      </w:r>
-    </w:p>
-    <w:p>
-      <w:pPr>
-        <w:rPr>
-          <w:lang w:val="en-US"/>
-        </w:rPr>
-      </w:pPr>
-      <w:r>
-        <w:rPr>
-          <w:lang w:val="en-US"/>
-        </w:rPr>
-        <w:t xml:space="preserve">      &lt;label for="</w:t>
-      </w:r>
-      <w:proofErr w:type="spellStart"/>
-      <w:r>
-        <w:rPr>
-          <w:lang w:val="en-US"/>
-        </w:rPr>
-        <w:t>tel</w:t>
-      </w:r>
-      <w:proofErr w:type="spellEnd"/>
-      <w:r>
-        <w:rPr>
-          <w:lang w:val="en-US"/>
-        </w:rPr>
-        <w:t>"&gt;</w:t>
-      </w:r>
-      <w:proofErr w:type="spellStart"/>
-      <w:proofErr w:type="gramStart"/>
-      <w:r>
-        <w:rPr>
-          <w:lang w:val="en-US"/>
-        </w:rPr>
-        <w:t>Telefone</w:t>
-      </w:r>
-      <w:proofErr w:type="spellEnd"/>
-      <w:r>
-        <w:rPr>
-          <w:lang w:val="en-US"/>
-        </w:rPr>
-        <w:t>:</w:t>
-      </w:r>
-      <w:proofErr w:type="gramEnd"/>
-      <w:r>
-        <w:rPr>
-          <w:lang w:val="en-US"/>
-        </w:rPr>
-        <w:t>&lt;/label&gt;</w:t>
-      </w:r>
-    </w:p>
-    <w:p>
-      <w:pPr>
-        <w:rPr>
-          <w:lang w:val="en-US"/>
-        </w:rPr>
-      </w:pPr>
-      <w:r>
-        <w:rPr>
-          <w:lang w:val="en-US"/>
-        </w:rPr>
-        <w:t xml:space="preserve">      &lt;input type="</w:t>
-      </w:r>
-      <w:proofErr w:type="spellStart"/>
-      <w:r>
-        <w:rPr>
-          <w:lang w:val="en-US"/>
-        </w:rPr>
-        <w:t>tel</w:t>
-      </w:r>
-      <w:proofErr w:type="spellEnd"/>
-      <w:r>
-        <w:rPr>
-          <w:lang w:val="en-US"/>
-        </w:rPr>
-        <w:t>" id="</w:t>
-      </w:r>
-      <w:proofErr w:type="spellStart"/>
-      <w:r>
-        <w:rPr>
-          <w:lang w:val="en-US"/>
-        </w:rPr>
-        <w:t>tel</w:t>
-      </w:r>
-      <w:proofErr w:type="spellEnd"/>
-      <w:r>
-        <w:rPr>
-          <w:lang w:val="en-US"/>
-        </w:rPr>
-        <w:t>" name="</w:t>
-      </w:r>
-      <w:proofErr w:type="spellStart"/>
-      <w:r>
-        <w:rPr>
-          <w:lang w:val="en-US"/>
-        </w:rPr>
-        <w:t>tel</w:t>
-      </w:r>
-      <w:proofErr w:type="spellEnd"/>
-      <w:r>
-        <w:rPr>
-          <w:lang w:val="en-US"/>
-        </w:rPr>
-        <w:t>" placeholder="(12)12345-6789" pattern="[0-9</w:t>
-      </w:r>
-      <w:proofErr w:type="gramStart"/>
-      <w:r>
-        <w:rPr>
-          <w:lang w:val="en-US"/>
-        </w:rPr>
-        <w:t>]{</w:t>
-      </w:r>
-      <w:proofErr w:type="gramEnd"/>
-      <w:r>
-        <w:rPr>
-          <w:lang w:val="en-US"/>
-        </w:rPr>
-        <w:t>2}[0-9]{5}-[0-9]{4}" /&gt;</w:t>
-      </w:r>
-    </w:p>
-    <w:p>
-      <w:pPr>
-        <w:rPr>
-          <w:lang w:val="en-US"/>
-        </w:rPr>
-      </w:pPr>
-      <w:r>
-        <w:rPr>
-          <w:lang w:val="en-US"/>
-        </w:rPr>
-        <w:t xml:space="preserve">    &lt;/div&gt;</w:t>
-      </w:r>
-    </w:p>
-    <w:p>
-      <w:pPr>
-        <w:rPr>
-          <w:lang w:val="en-US"/>
-        </w:rPr>
-      </w:pPr>
-      <w:r>
-        <w:rPr>
-          <w:lang w:val="en-US"/>
-        </w:rPr>
-        <w:t xml:space="preserve">    &lt;</w:t>
-      </w:r>
-      <w:proofErr w:type="gramStart"/>
-      <w:r>
-        <w:rPr>
-          <w:lang w:val="en-US"/>
-        </w:rPr>
-        <w:t>div</w:t>
-      </w:r>
-      <w:proofErr w:type="gramEnd"/>
-      <w:r>
-        <w:rPr>
-          <w:lang w:val="en-US"/>
-        </w:rPr>
-        <w:t>&gt;</w:t>
-      </w:r>
-    </w:p>
-    <w:p>
-      <w:pPr>
-        <w:rPr>
-          <w:lang w:val="en-US"/>
-        </w:rPr>
-      </w:pPr>
-      <w:r>
-        <w:rPr>
-          <w:lang w:val="en-US"/>
-        </w:rPr>
-        <w:t xml:space="preserve">      &lt;label for="date"&gt;</w:t>
-      </w:r>
-      <w:proofErr w:type="gramStart"/>
-      <w:r>
-        <w:rPr>
-          <w:lang w:val="en-US"/>
-        </w:rPr>
-        <w:t>Data:</w:t>
-      </w:r>
-      <w:proofErr w:type="gramEnd"/>
-      <w:r>
-        <w:rPr>
-          <w:lang w:val="en-US"/>
-        </w:rPr>
-        <w:t>&lt;/label&gt;</w:t>
-      </w:r>
-    </w:p>
-    <w:p>
-      <w:pPr>
-        <w:rPr>
-          <w:lang w:val="en-US"/>
-        </w:rPr>
-      </w:pPr>
-      <w:r>
-        <w:rPr>
-          <w:lang w:val="en-US"/>
-        </w:rPr>
-        <w:t xml:space="preserve">      &lt;input type="date" id="date" name="date" /&gt;</w:t>
-      </w:r>
-    </w:p>
-    <w:p>
-      <w:pPr>
-        <w:rPr>
-          <w:lang w:val="en-US"/>
-        </w:rPr>
-      </w:pPr>
-      <w:r>
-        <w:rPr>
-          <w:lang w:val="en-US"/>
-        </w:rPr>
-        <w:t xml:space="preserve">    &lt;/div&gt;</w:t>
-      </w:r>
-    </w:p>
-    <w:p>
-      <w:pPr>
-        <w:rPr>
-          <w:lang w:val="en-US"/>
-        </w:rPr>
-      </w:pPr>
-      <w:r>
-        <w:rPr>
-          <w:lang w:val="en-US"/>
-        </w:rPr>
-        <w:t xml:space="preserve">    &lt;</w:t>
-      </w:r>
-      <w:proofErr w:type="gramStart"/>
-      <w:r>
-        <w:rPr>
-          <w:lang w:val="en-US"/>
-        </w:rPr>
-        <w:t>div</w:t>
-      </w:r>
-      <w:proofErr w:type="gramEnd"/>
-      <w:r>
-        <w:rPr>
-          <w:lang w:val="en-US"/>
-        </w:rPr>
-        <w:t>&gt;</w:t>
-      </w:r>
-    </w:p>
-    <w:p>
-      <w:pPr>
-        <w:rPr>
-          <w:lang w:val="en-US"/>
-        </w:rPr>
-      </w:pPr>
-      <w:r>
-        <w:rPr>
-          <w:lang w:val="en-US"/>
-        </w:rPr>
-        <w:t xml:space="preserve">      &lt;label for="checkbox"&gt;</w:t>
-      </w:r>
-      <w:proofErr w:type="gramStart"/>
-      <w:r>
-        <w:rPr>
-          <w:lang w:val="en-US"/>
-        </w:rPr>
-        <w:t>Checkbox:</w:t>
-      </w:r>
-      <w:proofErr w:type="gramEnd"/>
-      <w:r>
-        <w:rPr>
-          <w:lang w:val="en-US"/>
-        </w:rPr>
-        <w:t>&lt;/label&gt;</w:t>
-      </w:r>
-    </w:p>
-    <w:p>
-      <w:pPr>
-        <w:rPr>
-          <w:lang w:val="en-US"/>
-        </w:rPr>
-      </w:pPr>
-      <w:r>
-        <w:rPr>
-          <w:lang w:val="en-US"/>
-        </w:rPr>
-        <w:t xml:space="preserve">      &lt;input type="checkbox" id="checkbox" name="checkbox" /&gt;</w:t>
-      </w:r>
-    </w:p>
-    <w:p>
-      <w:pPr>
-        <w:rPr>
-          <w:lang w:val="en-US"/>
-        </w:rPr>
-      </w:pPr>
-      <w:r>
-        <w:rPr>
-          <w:lang w:val="en-US"/>
-        </w:rPr>
-        <w:t xml:space="preserve">    &lt;/div&gt;</w:t>
-      </w:r>
-    </w:p>
-    <w:p>
-      <w:pPr>
-        <w:rPr>
-          <w:lang w:val="en-US"/>
-        </w:rPr>
-      </w:pPr>
-      <w:r>
-        <w:rPr>
-          <w:lang w:val="en-US"/>
-        </w:rPr>
-        <w:t xml:space="preserve">    &lt;</w:t>
-      </w:r>
-      <w:proofErr w:type="gramStart"/>
-      <w:r>
-        <w:rPr>
-          <w:lang w:val="en-US"/>
-        </w:rPr>
-        <w:t>div</w:t>
-      </w:r>
-      <w:proofErr w:type="gramEnd"/>
-      <w:r>
-        <w:rPr>
-          <w:lang w:val="en-US"/>
-        </w:rPr>
-        <w:t>&gt;</w:t>
-      </w:r>
-    </w:p>
-    <w:p>
-      <w:pPr>
-        <w:rPr>
-          <w:lang w:val="en-US"/>
-        </w:rPr>
-      </w:pPr>
-      <w:r>
-        <w:rPr>
-          <w:lang w:val="en-US"/>
-        </w:rPr>
-        <w:t xml:space="preserve">      &lt;label for="radio"&gt;</w:t>
-      </w:r>
-      <w:proofErr w:type="gramStart"/>
-      <w:r>
-        <w:rPr>
-          <w:lang w:val="en-US"/>
-        </w:rPr>
-        <w:t>Radio:</w:t>
-      </w:r>
-      <w:proofErr w:type="gramEnd"/>
-      <w:r>
-        <w:rPr>
-          <w:lang w:val="en-US"/>
-        </w:rPr>
-        <w:t>&lt;/label&gt;</w:t>
-      </w:r>
-    </w:p>
-    <w:p>
-      <w:pPr>
-        <w:rPr>
-          <w:lang w:val="en-US"/>
-        </w:rPr>
-      </w:pPr>
-      <w:r>
-        <w:rPr>
-          <w:lang w:val="en-US"/>
-        </w:rPr>
-        <w:t xml:space="preserve">      &lt;input type="radio" id="radio" name="radio" /&gt;</w:t>
-      </w:r>
-    </w:p>
-    <w:p>
-      <w:r>
-        <w:rPr>
-          <w:lang w:val="en-US"/>
-        </w:rPr>
-        <w:t xml:space="preserve">    </w:t>
-      </w:r>
-      <w:r>
-        <w:t>&lt;/</w:t>
-      </w:r>
-      <w:proofErr w:type="spellStart"/>
-      <w:r>
-        <w:t>div</w:t>
-      </w:r>
-      <w:proofErr w:type="spellEnd"/>
-      <w:r>
-        <w:t>&gt;</w:t>
-      </w:r>
-    </w:p>
-    <w:p>
-      <w:r>
-        <w:t xml:space="preserve">    &lt;</w:t>
-      </w:r>
-      <w:proofErr w:type="spellStart"/>
-      <w:proofErr w:type="gramStart"/>
-      <w:r>
-        <w:t>div</w:t>
-      </w:r>
-      <w:proofErr w:type="spellEnd"/>
-      <w:proofErr w:type="gramEnd"/>
-      <w:r>
-        <w:t>&gt;</w:t>
-      </w:r>
-    </w:p>
-    <w:p>
-      <w:r>
-        <w:t xml:space="preserve">      &lt;</w:t>
-      </w:r>
-      <w:proofErr w:type="spellStart"/>
-      <w:proofErr w:type="gramStart"/>
-      <w:r>
-        <w:t>label</w:t>
-      </w:r>
-      <w:proofErr w:type="spellEnd"/>
-      <w:proofErr w:type="gramEnd"/>
-      <w:r>
-        <w:t xml:space="preserve"> for="file"&gt;Arquivo:&lt;/</w:t>
-      </w:r>
-      <w:proofErr w:type="spellStart"/>
-      <w:r>
-        <w:t>label</w:t>
-      </w:r>
-      <w:proofErr w:type="spellEnd"/>
-      <w:r>
-        <w:t>&gt;</w:t>
-      </w:r>
-    </w:p>
-    <w:p>
-      <w:pPr>
-        <w:rPr>
-          <w:lang w:val="en-US"/>
-        </w:rPr>
-      </w:pPr>
-      <w:r>
-        <w:t xml:space="preserve">      </w:t>
-      </w:r>
-      <w:r>
-        <w:rPr>
-          <w:lang w:val="en-US"/>
-        </w:rPr>
-        <w:t>&lt;input type="file" id="file" name="file" /&gt;</w:t>
-      </w:r>
-    </w:p>
-    <w:p>
-      <w:pPr>
-        <w:rPr>
-          <w:lang w:val="en-US"/>
-        </w:rPr>
-      </w:pPr>
-      <w:r>
-        <w:rPr>
-          <w:lang w:val="en-US"/>
-        </w:rPr>
-        <w:t xml:space="preserve">    &lt;/div&gt;</w:t>
-      </w:r>
-    </w:p>
-    <w:p>
-      <w:pPr>
-        <w:rPr>
-          <w:lang w:val="en-US"/>
-        </w:rPr>
-      </w:pPr>
-      <w:r>
-        <w:rPr>
-          <w:lang w:val="en-US"/>
-        </w:rPr>
-        <w:lastRenderedPageBreak/>
-        <w:t xml:space="preserve">    &lt;</w:t>
-      </w:r>
-      <w:proofErr w:type="gramStart"/>
-      <w:r>
-        <w:rPr>
-          <w:lang w:val="en-US"/>
-        </w:rPr>
-        <w:t>div</w:t>
-      </w:r>
-      <w:proofErr w:type="gramEnd"/>
-      <w:r>
-        <w:rPr>
-          <w:lang w:val="en-US"/>
-        </w:rPr>
-        <w:t>&gt;</w:t>
-      </w:r>
-    </w:p>
-    <w:p>
-      <w:pPr>
-        <w:rPr>
-          <w:lang w:val="en-US"/>
-        </w:rPr>
-      </w:pPr>
-      <w:r>
-        <w:rPr>
-          <w:lang w:val="en-US"/>
-        </w:rPr>
-        <w:t xml:space="preserve">      &lt;label for="range"&gt;</w:t>
-      </w:r>
-      <w:proofErr w:type="spellStart"/>
-      <w:proofErr w:type="gramStart"/>
-      <w:r>
-        <w:rPr>
-          <w:lang w:val="en-US"/>
-        </w:rPr>
-        <w:t>Intervalo</w:t>
-      </w:r>
-      <w:proofErr w:type="spellEnd"/>
-      <w:r>
-        <w:rPr>
-          <w:lang w:val="en-US"/>
-        </w:rPr>
-        <w:t>:</w:t>
-      </w:r>
-      <w:proofErr w:type="gramEnd"/>
-      <w:r>
-        <w:rPr>
-          <w:lang w:val="en-US"/>
-        </w:rPr>
-        <w:t>&lt;/label&gt;</w:t>
-      </w:r>
-    </w:p>
-    <w:p>
-      <w:pPr>
-        <w:rPr>
-          <w:lang w:val="en-US"/>
-        </w:rPr>
-      </w:pPr>
-      <w:r>
-        <w:rPr>
-          <w:lang w:val="en-US"/>
-        </w:rPr>
-        <w:t xml:space="preserve">      &lt;input type="range" id="range" name="range" /&gt;</w:t>
-      </w:r>
-    </w:p>
-    <w:p>
-      <w:pPr>
-        <w:rPr>
-          <w:lang w:val="en-US"/>
-        </w:rPr>
-      </w:pPr>
-      <w:r>
-        <w:rPr>
-          <w:lang w:val="en-US"/>
-        </w:rPr>
-        <w:t xml:space="preserve">    &lt;/div&gt;</w:t>
-      </w:r>
-    </w:p>
-    <w:p>
-      <w:pPr>
-        <w:rPr>
-          <w:lang w:val="en-US"/>
-        </w:rPr>
-      </w:pPr>
-      <w:r>
-        <w:rPr>
-          <w:lang w:val="en-US"/>
-        </w:rPr>
-        <w:t xml:space="preserve">    &lt;</w:t>
-      </w:r>
-      <w:proofErr w:type="gramStart"/>
-      <w:r>
-        <w:rPr>
-          <w:lang w:val="en-US"/>
-        </w:rPr>
-        <w:t>div</w:t>
-      </w:r>
-      <w:proofErr w:type="gramEnd"/>
-      <w:r>
-        <w:rPr>
-          <w:lang w:val="en-US"/>
-        </w:rPr>
-        <w:t>&gt;</w:t>
-      </w:r>
-    </w:p>
-    <w:p>
-      <w:pPr>
-        <w:rPr>
-          <w:lang w:val="en-US"/>
-        </w:rPr>
-      </w:pPr>
-      <w:r>
-        <w:rPr>
-          <w:lang w:val="en-US"/>
-        </w:rPr>
-        <w:t xml:space="preserve">      &lt;label for="color"&gt;</w:t>
-      </w:r>
-      <w:proofErr w:type="spellStart"/>
-      <w:proofErr w:type="gramStart"/>
-      <w:r>
-        <w:rPr>
-          <w:lang w:val="en-US"/>
-        </w:rPr>
-        <w:t>Cor</w:t>
-      </w:r>
-      <w:proofErr w:type="spellEnd"/>
-      <w:r>
-        <w:rPr>
-          <w:lang w:val="en-US"/>
-        </w:rPr>
-        <w:t>:</w:t>
-      </w:r>
-      <w:proofErr w:type="gramEnd"/>
-      <w:r>
-        <w:rPr>
-          <w:lang w:val="en-US"/>
-        </w:rPr>
-        <w:t>&lt;/label&gt;</w:t>
-      </w:r>
-    </w:p>
-    <w:p>
-      <w:pPr>
-        <w:rPr>
-          <w:lang w:val="en-US"/>
-        </w:rPr>
-      </w:pPr>
-      <w:r>
-        <w:rPr>
-          <w:lang w:val="en-US"/>
-        </w:rPr>
-        <w:t xml:space="preserve">      &lt;input type="color" id="color" name="color" /&gt;</w:t>
-      </w:r>
-    </w:p>
-    <w:p>
-      <w:pPr>
-        <w:rPr>
-          <w:lang w:val="en-US"/>
-        </w:rPr>
-      </w:pPr>
-      <w:r>
-        <w:rPr>
-          <w:lang w:val="en-US"/>
-        </w:rPr>
-        <w:t xml:space="preserve">    &lt;/div&gt;</w:t>
-      </w:r>
-    </w:p>
-    <w:p>
-      <w:pPr>
-        <w:rPr>
-          <w:lang w:val="en-US"/>
-        </w:rPr>
-      </w:pPr>
-      <w:r>
-        <w:rPr>
-          <w:lang w:val="en-US"/>
-        </w:rPr>
-        <w:t xml:space="preserve">    &lt;</w:t>
-      </w:r>
-      <w:proofErr w:type="gramStart"/>
-      <w:r>
-        <w:rPr>
-          <w:lang w:val="en-US"/>
-        </w:rPr>
-        <w:t>div</w:t>
-      </w:r>
-      <w:proofErr w:type="gramEnd"/>
-      <w:r>
-        <w:rPr>
-          <w:lang w:val="en-US"/>
-        </w:rPr>
-        <w:t>&gt;</w:t>
-      </w:r>
-    </w:p>
-    <w:p>
-      <w:pPr>
-        <w:rPr>
-          <w:lang w:val="en-US"/>
-        </w:rPr>
-      </w:pPr>
-      <w:bookmarkStart w:id="0" w:name="_GoBack"/>
-      <w:r>
-        <w:rPr>
-          <w:lang w:val="en-US"/>
-        </w:rPr>
         <w:t xml:space="preserve">     &lt;button type="submit" &gt;</w:t>
       </w:r>
       <w:proofErr w:type="spellStart"/>
@@ -2956,7 +3018,6 @@
         <w:t>&lt;/button&gt;</w:t>
       </w:r>
     </w:p>
-    <w:bookmarkEnd w:id="0"/>
     <w:p>
       <w:r>
         <w:rPr>
@@ -3018,18 +3079,12 @@
     </w:p>
     <w:p>
       <w:r>
-        <w:t>-Está</w:t>
-      </w:r>
-      <w:r>
-        <w:t xml:space="preserve"> recebendo um grande número de inscrições manualmente por e-mail e telefone, o que é demorado e propenso a erros.</w:t>
-      </w:r>
-    </w:p>
-    <w:p>
-      <w:r>
-        <w:t>-</w:t>
-      </w:r>
-      <w:r>
-        <w:t>Além disso, eles não têm uma maneira eficaz de rastrear as doações e os detalhes dos participantes.</w:t>
+        <w:t>-Está recebendo um grande número de inscrições manualmente por e-mail e telefone, o que é demorado e propenso a erros.</w:t>
+      </w:r>
+    </w:p>
+    <w:p>
+      <w:r>
+        <w:t>-Além disso, eles não têm uma maneira eficaz de rastrear as doações e os detalhes dos participantes.</w:t>
       </w:r>
     </w:p>
     <w:p>
@@ -3108,6 +3163,7 @@
     </w:p>
     <w:p>
       <w:r>
+        <w:lastRenderedPageBreak/>
         <w:t>- Valor da Doação</w:t>
       </w:r>
     </w:p>

</xml_diff>